<commit_message>
Changing the ce2 sweep date
I realized that the sweep net size doubled in 2023, so I multiplied all 2023 by 0.5 to standardize the counts. Did not change much except for the total spiders by date
</commit_message>
<xml_diff>
--- a/T.test results for group counts.docx
+++ b/T.test results for group counts.docx
@@ -3701,6 +3701,11 @@
     </w:sectPr>
   </w:body>
 </w:document>
+</file>
+
+<file path=word/comments.xml><?xml version="1.0" encoding="utf-8"?>
+<w:comments xmlns:wpc="http://schemas.microsoft.com/office/word/2010/wordprocessingCanvas" xmlns:mo="http://schemas.microsoft.com/office/mac/office/2008/main" xmlns:mc="http://schemas.openxmlformats.org/markup-compatibility/2006" xmlns:mv="urn:schemas-microsoft-com:mac:vml" xmlns:o="urn:schemas-microsoft-com:office:office" xmlns:r="http://schemas.openxmlformats.org/officeDocument/2006/relationships" xmlns:m="http://schemas.openxmlformats.org/officeDocument/2006/math" xmlns:v="urn:schemas-microsoft-com:vml" xmlns:wp14="http://schemas.microsoft.com/office/word/2010/wordprocessingDrawing" xmlns:wp="http://schemas.openxmlformats.org/drawingml/2006/wordprocessingDrawing" xmlns:w10="urn:schemas-microsoft-com:office:word" xmlns:w="http://schemas.openxmlformats.org/wordprocessingml/2006/main" xmlns:w14="http://schemas.microsoft.com/office/word/2010/wordml" xmlns:wpg="http://schemas.microsoft.com/office/word/2010/wordprocessingGroup" xmlns:wpi="http://schemas.microsoft.com/office/word/2010/wordprocessingInk" xmlns:wne="http://schemas.microsoft.com/office/word/2006/wordml" xmlns:wps="http://schemas.microsoft.com/office/word/2010/wordprocessingShape" mc:Ignorable="w14 wp14">
+</w:comments>
 </file>
 
 <file path=word/footnotes.xml><?xml version="1.0" encoding="utf-8"?>

</xml_diff>